<commit_message>
Psalm project folder cleanup
</commit_message>
<xml_diff>
--- a/Project/Project Paper.docx
+++ b/Project/Project Paper.docx
@@ -280,25 +280,7 @@
           <w:sz w:val="24"/>
           <w:szCs w:val="24"/>
         </w:rPr>
-        <w:t xml:space="preserve">An unsupervised machine learning technique, Latent </w:t>
-      </w:r>
-      <w:proofErr w:type="spellStart"/>
-      <w:r>
-        <w:rPr>
-          <w:rFonts w:ascii="Times New Roman" w:hAnsi="Times New Roman" w:cs="Times New Roman"/>
-          <w:sz w:val="24"/>
-          <w:szCs w:val="24"/>
-        </w:rPr>
-        <w:t>Dirchlet</w:t>
-      </w:r>
-      <w:proofErr w:type="spellEnd"/>
-      <w:r>
-        <w:rPr>
-          <w:rFonts w:ascii="Times New Roman" w:hAnsi="Times New Roman" w:cs="Times New Roman"/>
-          <w:sz w:val="24"/>
-          <w:szCs w:val="24"/>
-        </w:rPr>
-        <w:t xml:space="preserve"> </w:t>
+        <w:t xml:space="preserve">An unsupervised machine learning technique, Latent Dirchlet </w:t>
       </w:r>
       <w:r>
         <w:rPr>
@@ -4886,25 +4868,7 @@
           <w:sz w:val="24"/>
           <w:szCs w:val="24"/>
         </w:rPr>
-        <w:t xml:space="preserve"> word forms such as ‘</w:t>
-      </w:r>
-      <w:proofErr w:type="spellStart"/>
-      <w:r>
-        <w:rPr>
-          <w:rFonts w:ascii="Times New Roman" w:hAnsi="Times New Roman" w:cs="Times New Roman"/>
-          <w:sz w:val="24"/>
-          <w:szCs w:val="24"/>
-        </w:rPr>
-        <w:t>standeth</w:t>
-      </w:r>
-      <w:proofErr w:type="spellEnd"/>
-      <w:r>
-        <w:rPr>
-          <w:rFonts w:ascii="Times New Roman" w:hAnsi="Times New Roman" w:cs="Times New Roman"/>
-          <w:sz w:val="24"/>
-          <w:szCs w:val="24"/>
-        </w:rPr>
-        <w:t>’ were inappropriate for modern</w:t>
+        <w:t xml:space="preserve"> word forms such as ‘standeth’ were inappropriate for modern</w:t>
       </w:r>
       <w:r>
         <w:rPr>
@@ -5061,7 +5025,6 @@
         </w:rPr>
         <w:t xml:space="preserve"> WordNet </w:t>
       </w:r>
-      <w:proofErr w:type="spellStart"/>
       <w:r>
         <w:rPr>
           <w:rFonts w:ascii="Times New Roman" w:hAnsi="Times New Roman" w:cs="Times New Roman"/>
@@ -5069,16 +5032,7 @@
           <w:szCs w:val="24"/>
         </w:rPr>
         <w:lastRenderedPageBreak/>
-        <w:t>Lemmatizer</w:t>
-      </w:r>
-      <w:proofErr w:type="spellEnd"/>
-      <w:r>
-        <w:rPr>
-          <w:rFonts w:ascii="Times New Roman" w:hAnsi="Times New Roman" w:cs="Times New Roman"/>
-          <w:sz w:val="24"/>
-          <w:szCs w:val="24"/>
-        </w:rPr>
-        <w:t>, used in this study.</w:t>
+        <w:t>Lemmatizer, used in this study.</w:t>
       </w:r>
       <w:r>
         <w:rPr>
@@ -5232,25 +5186,7 @@
           <w:sz w:val="24"/>
           <w:szCs w:val="24"/>
         </w:rPr>
-        <w:t xml:space="preserve">through </w:t>
-      </w:r>
-      <w:proofErr w:type="spellStart"/>
-      <w:r>
-        <w:rPr>
-          <w:rFonts w:ascii="Times New Roman" w:hAnsi="Times New Roman" w:cs="Times New Roman"/>
-          <w:sz w:val="24"/>
-          <w:szCs w:val="24"/>
-        </w:rPr>
-        <w:t>Jupyter</w:t>
-      </w:r>
-      <w:proofErr w:type="spellEnd"/>
-      <w:r>
-        <w:rPr>
-          <w:rFonts w:ascii="Times New Roman" w:hAnsi="Times New Roman" w:cs="Times New Roman"/>
-          <w:sz w:val="24"/>
-          <w:szCs w:val="24"/>
-        </w:rPr>
-        <w:t xml:space="preserve"> Notebook </w:t>
+        <w:t xml:space="preserve">through Jupyter Notebook </w:t>
       </w:r>
       <w:r>
         <w:rPr>
@@ -5388,25 +5324,7 @@
           <w:sz w:val="24"/>
           <w:szCs w:val="24"/>
         </w:rPr>
-        <w:t xml:space="preserve"> and </w:t>
-      </w:r>
-      <w:proofErr w:type="spellStart"/>
-      <w:r>
-        <w:rPr>
-          <w:rFonts w:ascii="Times New Roman" w:hAnsi="Times New Roman" w:cs="Times New Roman"/>
-          <w:sz w:val="24"/>
-          <w:szCs w:val="24"/>
-        </w:rPr>
-        <w:t>pyLDAvis</w:t>
-      </w:r>
-      <w:proofErr w:type="spellEnd"/>
-      <w:r>
-        <w:rPr>
-          <w:rFonts w:ascii="Times New Roman" w:hAnsi="Times New Roman" w:cs="Times New Roman"/>
-          <w:sz w:val="24"/>
-          <w:szCs w:val="24"/>
-        </w:rPr>
-        <w:t xml:space="preserve"> </w:t>
+        <w:t xml:space="preserve"> and pyLDAvis </w:t>
       </w:r>
       <w:r>
         <w:rPr>
@@ -6096,51 +6014,15 @@
           <w:sz w:val="24"/>
           <w:szCs w:val="24"/>
         </w:rPr>
-        <w:t xml:space="preserve"> using the NLTK WordNet </w:t>
-      </w:r>
-      <w:proofErr w:type="spellStart"/>
-      <w:r>
-        <w:rPr>
-          <w:rFonts w:ascii="Times New Roman" w:hAnsi="Times New Roman" w:cs="Times New Roman"/>
-          <w:sz w:val="24"/>
-          <w:szCs w:val="24"/>
-        </w:rPr>
-        <w:t>Lemmatiser</w:t>
-      </w:r>
-      <w:proofErr w:type="spellEnd"/>
-      <w:r>
-        <w:rPr>
-          <w:rFonts w:ascii="Times New Roman" w:hAnsi="Times New Roman" w:cs="Times New Roman"/>
-          <w:sz w:val="24"/>
-          <w:szCs w:val="24"/>
-        </w:rPr>
-        <w:t>.</w:t>
-      </w:r>
-      <w:r>
-        <w:rPr>
-          <w:rFonts w:ascii="Times New Roman" w:hAnsi="Times New Roman" w:cs="Times New Roman"/>
-          <w:sz w:val="24"/>
-          <w:szCs w:val="24"/>
-        </w:rPr>
-        <w:t xml:space="preserve"> The WordNet </w:t>
-      </w:r>
-      <w:proofErr w:type="spellStart"/>
-      <w:r>
-        <w:rPr>
-          <w:rFonts w:ascii="Times New Roman" w:hAnsi="Times New Roman" w:cs="Times New Roman"/>
-          <w:sz w:val="24"/>
-          <w:szCs w:val="24"/>
-        </w:rPr>
-        <w:t>Lemmatiser</w:t>
-      </w:r>
-      <w:proofErr w:type="spellEnd"/>
-      <w:r>
-        <w:rPr>
-          <w:rFonts w:ascii="Times New Roman" w:hAnsi="Times New Roman" w:cs="Times New Roman"/>
-          <w:sz w:val="24"/>
-          <w:szCs w:val="24"/>
-        </w:rPr>
-        <w:t xml:space="preserve"> relies on a large, publicly available English language database that matches words to their </w:t>
+        <w:t xml:space="preserve"> using the NLTK WordNet Lemmatiser.</w:t>
+      </w:r>
+      <w:r>
+        <w:rPr>
+          <w:rFonts w:ascii="Times New Roman" w:hAnsi="Times New Roman" w:cs="Times New Roman"/>
+          <w:sz w:val="24"/>
+          <w:szCs w:val="24"/>
+        </w:rPr>
+        <w:t xml:space="preserve"> The WordNet Lemmatiser relies on a large, publicly available English language database that matches words to their </w:t>
       </w:r>
       <w:r>
         <w:rPr>
@@ -6648,18 +6530,97 @@
           <w:sz w:val="24"/>
           <w:szCs w:val="24"/>
         </w:rPr>
-        <w:t xml:space="preserve"> can be investigated further using an LDA visualisation tool, </w:t>
-      </w:r>
-      <w:proofErr w:type="spellStart"/>
-      <w:r>
-        <w:rPr>
-          <w:rFonts w:ascii="Times New Roman" w:hAnsi="Times New Roman" w:cs="Times New Roman"/>
-          <w:sz w:val="24"/>
-          <w:szCs w:val="24"/>
-        </w:rPr>
-        <w:t>pyLDAvis</w:t>
-      </w:r>
-      <w:proofErr w:type="spellEnd"/>
+        <w:t xml:space="preserve"> can be investigated further using an LDA visualisation tool, pyLDAvis </w:t>
+      </w:r>
+      <w:r>
+        <w:rPr>
+          <w:rFonts w:ascii="Times New Roman" w:hAnsi="Times New Roman" w:cs="Times New Roman"/>
+          <w:sz w:val="24"/>
+          <w:szCs w:val="24"/>
+        </w:rPr>
+        <w:fldChar w:fldCharType="begin" w:fldLock="1"/>
+      </w:r>
+      <w:r>
+        <w:rPr>
+          <w:rFonts w:ascii="Times New Roman" w:hAnsi="Times New Roman" w:cs="Times New Roman"/>
+          <w:sz w:val="24"/>
+          <w:szCs w:val="24"/>
+        </w:rPr>
+        <w:instrText>ADDIN CSL_CITATION {"citationItems":[{"id":"ITEM-1","itemData":{"DOI":"10.3115/v1/W14-3110","author":[{"dropping-particle":"","family":"Sievert","given":"Carson","non-dropping-particle":"","parse-names":false,"suffix":""},{"dropping-particle":"","family":"Shirley","given":"Kenneth","non-dropping-particle":"","parse-names":false,"suffix":""}],"container-title":"Proceedings of the Workshop on Interactive Language Learning, Visualization, and Interfaces","id":"ITEM-1","issued":{"date-parts":[["2014","6"]]},"page":"63-70","publisher":"Association for Computational Linguistics","publisher-place":"Baltimore, Maryland, USA","title":"LDAvis: A method for visualizing and interpreting topics","type":"paper-conference"},"uris":["http://www.mendeley.com/documents/?uuid=e381faf1-5c4b-45cf-820d-da754527ea7d"]}],"mendeley":{"formattedCitation":"(Sievert &amp; Shirley, 2014)","plainTextFormattedCitation":"(Sievert &amp; Shirley, 2014)","previouslyFormattedCitation":"(Sievert &amp; Shirley, 2014)"},"properties":{"noteIndex":0},"schema":"https://github.com/citation-style-language/schema/raw/master/csl-citation.json"}</w:instrText>
+      </w:r>
+      <w:r>
+        <w:rPr>
+          <w:rFonts w:ascii="Times New Roman" w:hAnsi="Times New Roman" w:cs="Times New Roman"/>
+          <w:sz w:val="24"/>
+          <w:szCs w:val="24"/>
+        </w:rPr>
+        <w:fldChar w:fldCharType="separate"/>
+      </w:r>
+      <w:r>
+        <w:rPr>
+          <w:rFonts w:ascii="Times New Roman" w:hAnsi="Times New Roman" w:cs="Times New Roman"/>
+          <w:noProof/>
+          <w:sz w:val="24"/>
+          <w:szCs w:val="24"/>
+        </w:rPr>
+        <w:t>(Sievert &amp; Shirley, 2014)</w:t>
+      </w:r>
+      <w:r>
+        <w:rPr>
+          <w:rFonts w:ascii="Times New Roman" w:hAnsi="Times New Roman" w:cs="Times New Roman"/>
+          <w:sz w:val="24"/>
+          <w:szCs w:val="24"/>
+        </w:rPr>
+        <w:fldChar w:fldCharType="end"/>
+      </w:r>
+      <w:r>
+        <w:rPr>
+          <w:rFonts w:ascii="Times New Roman" w:hAnsi="Times New Roman" w:cs="Times New Roman"/>
+          <w:sz w:val="24"/>
+          <w:szCs w:val="24"/>
+        </w:rPr>
+        <w:t>. pyLDAvis</w:t>
+      </w:r>
+      <w:r>
+        <w:rPr>
+          <w:rFonts w:ascii="Times New Roman" w:hAnsi="Times New Roman" w:cs="Times New Roman"/>
+          <w:sz w:val="24"/>
+          <w:szCs w:val="24"/>
+        </w:rPr>
+        <w:t xml:space="preserve"> (see Figure 1</w:t>
+      </w:r>
+      <w:r>
+        <w:rPr>
+          <w:rFonts w:ascii="Times New Roman" w:hAnsi="Times New Roman" w:cs="Times New Roman"/>
+          <w:sz w:val="24"/>
+          <w:szCs w:val="24"/>
+        </w:rPr>
+        <w:t xml:space="preserve"> on the last page</w:t>
+      </w:r>
+      <w:r>
+        <w:rPr>
+          <w:rFonts w:ascii="Times New Roman" w:hAnsi="Times New Roman" w:cs="Times New Roman"/>
+          <w:sz w:val="24"/>
+          <w:szCs w:val="24"/>
+        </w:rPr>
+        <w:t>)</w:t>
+      </w:r>
+      <w:r>
+        <w:rPr>
+          <w:rFonts w:ascii="Times New Roman" w:hAnsi="Times New Roman" w:cs="Times New Roman"/>
+          <w:sz w:val="24"/>
+          <w:szCs w:val="24"/>
+        </w:rPr>
+        <w:t xml:space="preserve"> provides an interactive means of analysing </w:t>
+      </w:r>
+      <w:r>
+        <w:rPr>
+          <w:rFonts w:ascii="Times New Roman" w:hAnsi="Times New Roman" w:cs="Times New Roman"/>
+          <w:sz w:val="24"/>
+          <w:szCs w:val="24"/>
+        </w:rPr>
+        <w:t>LDA topics.</w:t>
+      </w:r>
       <w:r>
         <w:rPr>
           <w:rFonts w:ascii="Times New Roman" w:hAnsi="Times New Roman" w:cs="Times New Roman"/>
@@ -6674,113 +6635,6 @@
           <w:sz w:val="24"/>
           <w:szCs w:val="24"/>
         </w:rPr>
-        <w:fldChar w:fldCharType="begin" w:fldLock="1"/>
-      </w:r>
-      <w:r>
-        <w:rPr>
-          <w:rFonts w:ascii="Times New Roman" w:hAnsi="Times New Roman" w:cs="Times New Roman"/>
-          <w:sz w:val="24"/>
-          <w:szCs w:val="24"/>
-        </w:rPr>
-        <w:instrText>ADDIN CSL_CITATION {"citationItems":[{"id":"ITEM-1","itemData":{"DOI":"10.3115/v1/W14-3110","author":[{"dropping-particle":"","family":"Sievert","given":"Carson","non-dropping-particle":"","parse-names":false,"suffix":""},{"dropping-particle":"","family":"Shirley","given":"Kenneth","non-dropping-particle":"","parse-names":false,"suffix":""}],"container-title":"Proceedings of the Workshop on Interactive Language Learning, Visualization, and Interfaces","id":"ITEM-1","issued":{"date-parts":[["2014","6"]]},"page":"63-70","publisher":"Association for Computational Linguistics","publisher-place":"Baltimore, Maryland, USA","title":"LDAvis: A method for visualizing and interpreting topics","type":"paper-conference"},"uris":["http://www.mendeley.com/documents/?uuid=e381faf1-5c4b-45cf-820d-da754527ea7d"]}],"mendeley":{"formattedCitation":"(Sievert &amp; Shirley, 2014)","plainTextFormattedCitation":"(Sievert &amp; Shirley, 2014)","previouslyFormattedCitation":"(Sievert &amp; Shirley, 2014)"},"properties":{"noteIndex":0},"schema":"https://github.com/citation-style-language/schema/raw/master/csl-citation.json"}</w:instrText>
-      </w:r>
-      <w:r>
-        <w:rPr>
-          <w:rFonts w:ascii="Times New Roman" w:hAnsi="Times New Roman" w:cs="Times New Roman"/>
-          <w:sz w:val="24"/>
-          <w:szCs w:val="24"/>
-        </w:rPr>
-        <w:fldChar w:fldCharType="separate"/>
-      </w:r>
-      <w:r>
-        <w:rPr>
-          <w:rFonts w:ascii="Times New Roman" w:hAnsi="Times New Roman" w:cs="Times New Roman"/>
-          <w:noProof/>
-          <w:sz w:val="24"/>
-          <w:szCs w:val="24"/>
-        </w:rPr>
-        <w:t>(Sievert &amp; Shirley, 2014)</w:t>
-      </w:r>
-      <w:r>
-        <w:rPr>
-          <w:rFonts w:ascii="Times New Roman" w:hAnsi="Times New Roman" w:cs="Times New Roman"/>
-          <w:sz w:val="24"/>
-          <w:szCs w:val="24"/>
-        </w:rPr>
-        <w:fldChar w:fldCharType="end"/>
-      </w:r>
-      <w:r>
-        <w:rPr>
-          <w:rFonts w:ascii="Times New Roman" w:hAnsi="Times New Roman" w:cs="Times New Roman"/>
-          <w:sz w:val="24"/>
-          <w:szCs w:val="24"/>
-        </w:rPr>
-        <w:t xml:space="preserve">. </w:t>
-      </w:r>
-      <w:proofErr w:type="spellStart"/>
-      <w:r>
-        <w:rPr>
-          <w:rFonts w:ascii="Times New Roman" w:hAnsi="Times New Roman" w:cs="Times New Roman"/>
-          <w:sz w:val="24"/>
-          <w:szCs w:val="24"/>
-        </w:rPr>
-        <w:t>pyLDAvis</w:t>
-      </w:r>
-      <w:proofErr w:type="spellEnd"/>
-      <w:r>
-        <w:rPr>
-          <w:rFonts w:ascii="Times New Roman" w:hAnsi="Times New Roman" w:cs="Times New Roman"/>
-          <w:sz w:val="24"/>
-          <w:szCs w:val="24"/>
-        </w:rPr>
-        <w:t xml:space="preserve"> (see Figure 1</w:t>
-      </w:r>
-      <w:r>
-        <w:rPr>
-          <w:rFonts w:ascii="Times New Roman" w:hAnsi="Times New Roman" w:cs="Times New Roman"/>
-          <w:sz w:val="24"/>
-          <w:szCs w:val="24"/>
-        </w:rPr>
-        <w:t xml:space="preserve"> on the last page</w:t>
-      </w:r>
-      <w:r>
-        <w:rPr>
-          <w:rFonts w:ascii="Times New Roman" w:hAnsi="Times New Roman" w:cs="Times New Roman"/>
-          <w:sz w:val="24"/>
-          <w:szCs w:val="24"/>
-        </w:rPr>
-        <w:t>)</w:t>
-      </w:r>
-      <w:r>
-        <w:rPr>
-          <w:rFonts w:ascii="Times New Roman" w:hAnsi="Times New Roman" w:cs="Times New Roman"/>
-          <w:sz w:val="24"/>
-          <w:szCs w:val="24"/>
-        </w:rPr>
-        <w:t xml:space="preserve"> provides an interactive means of analysing </w:t>
-      </w:r>
-      <w:r>
-        <w:rPr>
-          <w:rFonts w:ascii="Times New Roman" w:hAnsi="Times New Roman" w:cs="Times New Roman"/>
-          <w:sz w:val="24"/>
-          <w:szCs w:val="24"/>
-        </w:rPr>
-        <w:t>LDA topics.</w:t>
-      </w:r>
-      <w:r>
-        <w:rPr>
-          <w:rFonts w:ascii="Times New Roman" w:hAnsi="Times New Roman" w:cs="Times New Roman"/>
-          <w:sz w:val="24"/>
-          <w:szCs w:val="24"/>
-        </w:rPr>
-        <w:t xml:space="preserve"> </w:t>
-      </w:r>
-      <w:r>
-        <w:rPr>
-          <w:rFonts w:ascii="Times New Roman" w:hAnsi="Times New Roman" w:cs="Times New Roman"/>
-          <w:sz w:val="24"/>
-          <w:szCs w:val="24"/>
-        </w:rPr>
         <w:t>On the left, i</w:t>
       </w:r>
       <w:r>
@@ -6789,25 +6643,7 @@
           <w:sz w:val="24"/>
           <w:szCs w:val="24"/>
         </w:rPr>
-        <w:t xml:space="preserve">t represents topics in terms of their </w:t>
-      </w:r>
-      <w:proofErr w:type="spellStart"/>
-      <w:r>
-        <w:rPr>
-          <w:rFonts w:ascii="Times New Roman" w:hAnsi="Times New Roman" w:cs="Times New Roman"/>
-          <w:sz w:val="24"/>
-          <w:szCs w:val="24"/>
-        </w:rPr>
-        <w:t>intertopic</w:t>
-      </w:r>
-      <w:proofErr w:type="spellEnd"/>
-      <w:r>
-        <w:rPr>
-          <w:rFonts w:ascii="Times New Roman" w:hAnsi="Times New Roman" w:cs="Times New Roman"/>
-          <w:sz w:val="24"/>
-          <w:szCs w:val="24"/>
-        </w:rPr>
-        <w:t xml:space="preserve"> distance along principal components.</w:t>
+        <w:t>t represents topics in terms of their intertopic distance along principal components.</w:t>
       </w:r>
       <w:r>
         <w:rPr>
@@ -7116,7 +6952,17 @@
           <w:sz w:val="24"/>
           <w:szCs w:val="24"/>
         </w:rPr>
-        <w:t>Does LDA affirm the themes of psalms identified by Form-Critical approaches?</w:t>
+        <w:t>D</w:t>
+      </w:r>
+      <w:r>
+        <w:rPr>
+          <w:rFonts w:ascii="Times New Roman" w:hAnsi="Times New Roman" w:cs="Times New Roman"/>
+          <w:b/>
+          <w:bCs/>
+          <w:sz w:val="24"/>
+          <w:szCs w:val="24"/>
+        </w:rPr>
+        <w:t>oes LDA affirm the themes of psalms identified by Form-Critical approaches?</w:t>
       </w:r>
     </w:p>
     <w:p>
@@ -7267,7 +7113,23 @@
           <w:sz w:val="24"/>
           <w:szCs w:val="24"/>
         </w:rPr>
-        <w:t>“kindness”, “loving”</w:t>
+        <w:t>“kindness”</w:t>
+      </w:r>
+      <w:r>
+        <w:rPr>
+          <w:rFonts w:ascii="Times New Roman" w:hAnsi="Times New Roman" w:cs="Times New Roman"/>
+          <w:sz w:val="24"/>
+          <w:szCs w:val="24"/>
+        </w:rPr>
+        <w:t xml:space="preserve">, </w:t>
+      </w:r>
+      <w:r>
+        <w:rPr>
+          <w:rFonts w:ascii="Times New Roman" w:hAnsi="Times New Roman" w:cs="Times New Roman"/>
+          <w:sz w:val="24"/>
+          <w:szCs w:val="24"/>
+        </w:rPr>
+        <w:t>“loving”</w:t>
       </w:r>
       <w:r>
         <w:rPr>
@@ -7374,25 +7236,7 @@
           <w:sz w:val="24"/>
           <w:szCs w:val="24"/>
         </w:rPr>
-        <w:t xml:space="preserve">. This is also supported by the high overlap between topics 1 and 2 in the </w:t>
-      </w:r>
-      <w:proofErr w:type="spellStart"/>
-      <w:r>
-        <w:rPr>
-          <w:rFonts w:ascii="Times New Roman" w:hAnsi="Times New Roman" w:cs="Times New Roman"/>
-          <w:sz w:val="24"/>
-          <w:szCs w:val="24"/>
-        </w:rPr>
-        <w:t>intertopic</w:t>
-      </w:r>
-      <w:proofErr w:type="spellEnd"/>
-      <w:r>
-        <w:rPr>
-          <w:rFonts w:ascii="Times New Roman" w:hAnsi="Times New Roman" w:cs="Times New Roman"/>
-          <w:sz w:val="24"/>
-          <w:szCs w:val="24"/>
-        </w:rPr>
-        <w:t xml:space="preserve"> distance map. </w:t>
+        <w:t xml:space="preserve">. This is also supported by the high overlap between topics 1 and 2 in the intertopic distance map. </w:t>
       </w:r>
       <w:r>
         <w:rPr>
@@ -7537,7 +7381,23 @@
           <w:sz w:val="24"/>
           <w:szCs w:val="24"/>
         </w:rPr>
-        <w:t xml:space="preserve"> This corresponds to Westermann’s distinction between </w:t>
+        <w:t xml:space="preserve"> This corresponds to </w:t>
+      </w:r>
+      <w:r>
+        <w:rPr>
+          <w:rFonts w:ascii="Times New Roman" w:hAnsi="Times New Roman" w:cs="Times New Roman"/>
+          <w:sz w:val="24"/>
+          <w:szCs w:val="24"/>
+        </w:rPr>
+        <w:t>Westermann</w:t>
+      </w:r>
+      <w:r>
+        <w:rPr>
+          <w:rFonts w:ascii="Times New Roman" w:hAnsi="Times New Roman" w:cs="Times New Roman"/>
+          <w:sz w:val="24"/>
+          <w:szCs w:val="24"/>
+        </w:rPr>
+        <w:t xml:space="preserve">’s distinction between </w:t>
       </w:r>
       <w:r>
         <w:rPr>
@@ -7650,23 +7510,13 @@
         </w:rPr>
         <w:t xml:space="preserve">Despite no overlap with topics 1 on the </w:t>
       </w:r>
-      <w:proofErr w:type="spellStart"/>
-      <w:r>
-        <w:rPr>
-          <w:rFonts w:ascii="Times New Roman" w:hAnsi="Times New Roman" w:cs="Times New Roman"/>
-          <w:sz w:val="24"/>
-          <w:szCs w:val="24"/>
-        </w:rPr>
-        <w:t>intertopic</w:t>
-      </w:r>
-      <w:proofErr w:type="spellEnd"/>
-      <w:r>
-        <w:rPr>
-          <w:rFonts w:ascii="Times New Roman" w:hAnsi="Times New Roman" w:cs="Times New Roman"/>
-          <w:sz w:val="24"/>
-          <w:szCs w:val="24"/>
-        </w:rPr>
-        <w:t xml:space="preserve"> distance map, the most highly weighted words of </w:t>
+      <w:r>
+        <w:rPr>
+          <w:rFonts w:ascii="Times New Roman" w:hAnsi="Times New Roman" w:cs="Times New Roman"/>
+          <w:sz w:val="24"/>
+          <w:szCs w:val="24"/>
+        </w:rPr>
+        <w:t xml:space="preserve">intertopic distance map, the most highly weighted words of </w:t>
       </w:r>
       <w:r>
         <w:rPr>
@@ -7947,7 +7797,15 @@
           <w:sz w:val="24"/>
           <w:szCs w:val="24"/>
         </w:rPr>
-        <w:t xml:space="preserve">, the later portions of thanksgiving </w:t>
+        <w:t>,</w:t>
+      </w:r>
+      <w:r>
+        <w:rPr>
+          <w:rFonts w:ascii="Times New Roman" w:hAnsi="Times New Roman" w:cs="Times New Roman"/>
+          <w:sz w:val="24"/>
+          <w:szCs w:val="24"/>
+        </w:rPr>
+        <w:t xml:space="preserve"> the later portions of thanksgiving </w:t>
       </w:r>
       <w:r>
         <w:rPr>
@@ -7963,7 +7821,23 @@
           <w:sz w:val="24"/>
           <w:szCs w:val="24"/>
         </w:rPr>
-        <w:t xml:space="preserve">which draw on similar ideas as the psalms of praise </w:t>
+        <w:t xml:space="preserve">which </w:t>
+      </w:r>
+      <w:r>
+        <w:rPr>
+          <w:rFonts w:ascii="Times New Roman" w:hAnsi="Times New Roman" w:cs="Times New Roman"/>
+          <w:sz w:val="24"/>
+          <w:szCs w:val="24"/>
+        </w:rPr>
+        <w:t>draw on similar ideas as the psalms of praise</w:t>
+      </w:r>
+      <w:r>
+        <w:rPr>
+          <w:rFonts w:ascii="Times New Roman" w:hAnsi="Times New Roman" w:cs="Times New Roman"/>
+          <w:sz w:val="24"/>
+          <w:szCs w:val="24"/>
+        </w:rPr>
+        <w:t xml:space="preserve"> </w:t>
       </w:r>
       <w:r>
         <w:rPr>
@@ -8494,7 +8368,31 @@
           <w:sz w:val="24"/>
           <w:szCs w:val="24"/>
         </w:rPr>
-        <w:t xml:space="preserve">Despite this assessment, analysis of the topics from the LDA model continues to indicate </w:t>
+        <w:t xml:space="preserve">Despite this assessment, </w:t>
+      </w:r>
+      <w:r>
+        <w:rPr>
+          <w:rFonts w:ascii="Times New Roman" w:hAnsi="Times New Roman" w:cs="Times New Roman"/>
+          <w:sz w:val="24"/>
+          <w:szCs w:val="24"/>
+        </w:rPr>
+        <w:t xml:space="preserve">analysis of the topics from the LDA model </w:t>
+      </w:r>
+      <w:r>
+        <w:rPr>
+          <w:rFonts w:ascii="Times New Roman" w:hAnsi="Times New Roman" w:cs="Times New Roman"/>
+          <w:sz w:val="24"/>
+          <w:szCs w:val="24"/>
+        </w:rPr>
+        <w:t xml:space="preserve">continues to </w:t>
+      </w:r>
+      <w:r>
+        <w:rPr>
+          <w:rFonts w:ascii="Times New Roman" w:hAnsi="Times New Roman" w:cs="Times New Roman"/>
+          <w:sz w:val="24"/>
+          <w:szCs w:val="24"/>
+        </w:rPr>
+        <w:t xml:space="preserve">indicate </w:t>
       </w:r>
       <w:r>
         <w:rPr>
@@ -8647,7 +8545,17 @@
           <w:sz w:val="24"/>
           <w:szCs w:val="24"/>
         </w:rPr>
-        <w:t>Does LDA affirm types of psalms identified by Form-Critical approaches?</w:t>
+        <w:t>D</w:t>
+      </w:r>
+      <w:r>
+        <w:rPr>
+          <w:rFonts w:ascii="Times New Roman" w:hAnsi="Times New Roman" w:cs="Times New Roman"/>
+          <w:b/>
+          <w:bCs/>
+          <w:sz w:val="24"/>
+          <w:szCs w:val="24"/>
+        </w:rPr>
+        <w:t>oes LDA affirm types of psalms identified by Form-Critical approaches?</w:t>
       </w:r>
     </w:p>
     <w:p>
@@ -8988,7 +8896,23 @@
           <w:sz w:val="24"/>
           <w:szCs w:val="24"/>
         </w:rPr>
-        <w:t>Taking the psalms of lament as a n example, only 9 of 34 psalms with topic 4 as their dominant topic were classified as psalms of lament.</w:t>
+        <w:t>Taking the psalms of lament as a n example, o</w:t>
+      </w:r>
+      <w:r>
+        <w:rPr>
+          <w:rFonts w:ascii="Times New Roman" w:hAnsi="Times New Roman" w:cs="Times New Roman"/>
+          <w:sz w:val="24"/>
+          <w:szCs w:val="24"/>
+        </w:rPr>
+        <w:t>nly 9 of 34 psalms with topic 4 as their dominant topic were classified as psalms of lament</w:t>
+      </w:r>
+      <w:r>
+        <w:rPr>
+          <w:rFonts w:ascii="Times New Roman" w:hAnsi="Times New Roman" w:cs="Times New Roman"/>
+          <w:sz w:val="24"/>
+          <w:szCs w:val="24"/>
+        </w:rPr>
+        <w:t>.</w:t>
       </w:r>
       <w:r>
         <w:rPr>
@@ -9133,25 +9057,7 @@
           <w:sz w:val="24"/>
           <w:szCs w:val="24"/>
         </w:rPr>
-        <w:t xml:space="preserve">although the LDA model seemed to be able to </w:t>
-      </w:r>
-      <w:proofErr w:type="spellStart"/>
-      <w:r>
-        <w:rPr>
-          <w:rFonts w:ascii="Times New Roman" w:hAnsi="Times New Roman" w:cs="Times New Roman"/>
-          <w:sz w:val="24"/>
-          <w:szCs w:val="24"/>
-        </w:rPr>
-        <w:t>extact</w:t>
-      </w:r>
-      <w:proofErr w:type="spellEnd"/>
-      <w:r>
-        <w:rPr>
-          <w:rFonts w:ascii="Times New Roman" w:hAnsi="Times New Roman" w:cs="Times New Roman"/>
-          <w:sz w:val="24"/>
-          <w:szCs w:val="24"/>
-        </w:rPr>
-        <w:t xml:space="preserve"> the same themes as biblical scholars</w:t>
+        <w:t>although the LDA model seemed to be able to extact the same themes as biblical scholars</w:t>
       </w:r>
       <w:r>
         <w:rPr>
@@ -9288,25 +9194,7 @@
           <w:sz w:val="24"/>
           <w:szCs w:val="24"/>
         </w:rPr>
-        <w:t xml:space="preserve"> a single dominant topic of over 90% </w:t>
-      </w:r>
-      <w:proofErr w:type="spellStart"/>
-      <w:r>
-        <w:rPr>
-          <w:rFonts w:ascii="Times New Roman" w:hAnsi="Times New Roman" w:cs="Times New Roman"/>
-          <w:sz w:val="24"/>
-          <w:szCs w:val="24"/>
-        </w:rPr>
-        <w:t>weigtages</w:t>
-      </w:r>
-      <w:proofErr w:type="spellEnd"/>
-      <w:r>
-        <w:rPr>
-          <w:rFonts w:ascii="Times New Roman" w:hAnsi="Times New Roman" w:cs="Times New Roman"/>
-          <w:sz w:val="24"/>
-          <w:szCs w:val="24"/>
-        </w:rPr>
-        <w:t xml:space="preserve"> </w:t>
+        <w:t xml:space="preserve"> a single dominant topic of over 90% weigtages </w:t>
       </w:r>
       <w:r>
         <w:rPr>
@@ -10071,15 +9959,23 @@
           <w:szCs w:val="24"/>
         </w:rPr>
         <w:tab/>
-        <w:t>The conclusions that can be drawn from th</w:t>
-      </w:r>
-      <w:r>
-        <w:rPr>
-          <w:rFonts w:ascii="Times New Roman" w:hAnsi="Times New Roman" w:cs="Times New Roman"/>
-          <w:sz w:val="24"/>
-          <w:szCs w:val="24"/>
-        </w:rPr>
-        <w:t>e</w:t>
+        <w:t>The conclusions that can be drawn from thi</w:t>
+      </w:r>
+      <w:r>
+        <w:rPr>
+          <w:rFonts w:ascii="Times New Roman" w:hAnsi="Times New Roman" w:cs="Times New Roman"/>
+          <w:sz w:val="24"/>
+          <w:szCs w:val="24"/>
+        </w:rPr>
+        <w:t>\es</w:t>
+      </w:r>
+      <w:r>
+        <w:rPr>
+          <w:rFonts w:ascii="Times New Roman" w:hAnsi="Times New Roman" w:cs="Times New Roman"/>
+          <w:sz w:val="24"/>
+          <w:szCs w:val="24"/>
+        </w:rPr>
+        <w:t>s finding</w:t>
       </w:r>
       <w:r>
         <w:rPr>
@@ -10095,32 +9991,6 @@
           <w:sz w:val="24"/>
           <w:szCs w:val="24"/>
         </w:rPr>
-        <w:t>e</w:t>
-      </w:r>
-      <w:bookmarkStart w:id="0" w:name="_GoBack"/>
-      <w:bookmarkEnd w:id="0"/>
-      <w:r>
-        <w:rPr>
-          <w:rFonts w:ascii="Times New Roman" w:hAnsi="Times New Roman" w:cs="Times New Roman"/>
-          <w:sz w:val="24"/>
-          <w:szCs w:val="24"/>
-        </w:rPr>
-        <w:t xml:space="preserve"> finding</w:t>
-      </w:r>
-      <w:r>
-        <w:rPr>
-          <w:rFonts w:ascii="Times New Roman" w:hAnsi="Times New Roman" w:cs="Times New Roman"/>
-          <w:sz w:val="24"/>
-          <w:szCs w:val="24"/>
-        </w:rPr>
-        <w:t>s</w:t>
-      </w:r>
-      <w:r>
-        <w:rPr>
-          <w:rFonts w:ascii="Times New Roman" w:hAnsi="Times New Roman" w:cs="Times New Roman"/>
-          <w:sz w:val="24"/>
-          <w:szCs w:val="24"/>
-        </w:rPr>
         <w:t xml:space="preserve"> are not entirely clear</w:t>
       </w:r>
       <w:r>
@@ -10161,7 +10031,15 @@
           <w:sz w:val="24"/>
           <w:szCs w:val="24"/>
         </w:rPr>
-        <w:t xml:space="preserve"> of LDA topics made in this paper may be overly liberal. </w:t>
+        <w:t xml:space="preserve"> of LDA topics made in this paper may be overly liberal</w:t>
+      </w:r>
+      <w:r>
+        <w:rPr>
+          <w:rFonts w:ascii="Times New Roman" w:hAnsi="Times New Roman" w:cs="Times New Roman"/>
+          <w:sz w:val="24"/>
+          <w:szCs w:val="24"/>
+        </w:rPr>
+        <w:t xml:space="preserve">. </w:t>
       </w:r>
       <w:r>
         <w:rPr>
@@ -10319,7 +10197,15 @@
           <w:sz w:val="24"/>
           <w:szCs w:val="24"/>
         </w:rPr>
-        <w:t xml:space="preserve">The prominence of the overarching theme of praise across the psalms may have confused attribution of dominant topics. </w:t>
+        <w:t>T</w:t>
+      </w:r>
+      <w:r>
+        <w:rPr>
+          <w:rFonts w:ascii="Times New Roman" w:hAnsi="Times New Roman" w:cs="Times New Roman"/>
+          <w:sz w:val="24"/>
+          <w:szCs w:val="24"/>
+        </w:rPr>
+        <w:t xml:space="preserve">he prominence of the overarching theme of praise across the psalms may have confused attribution of dominant topics. </w:t>
       </w:r>
       <w:r>
         <w:rPr>
@@ -10606,6 +10492,13 @@
           <w:szCs w:val="24"/>
         </w:rPr>
         <w:tab/>
+      </w:r>
+      <w:r>
+        <w:rPr>
+          <w:rFonts w:ascii="Times New Roman" w:hAnsi="Times New Roman" w:cs="Times New Roman"/>
+          <w:sz w:val="24"/>
+          <w:szCs w:val="24"/>
+        </w:rPr>
         <w:t>The influence of editing, mixed authorship, and stitching was also unclear from the pattern of topic dominance, with differing accounts of history able to support or challenge the findings. This highlights the need to scrutinise the output of computational criticism research in light of prevailing historical and literary work.</w:t>
       </w:r>
     </w:p>
@@ -11521,6 +11414,8 @@
         </w:rPr>
         <w:t>.</w:t>
       </w:r>
+      <w:bookmarkStart w:id="0" w:name="_GoBack"/>
+      <w:bookmarkEnd w:id="0"/>
       <w:r>
         <w:rPr>
           <w:rFonts w:ascii="Times New Roman" w:hAnsi="Times New Roman" w:cs="Times New Roman"/>
@@ -13951,7 +13846,15 @@
                 <w:sz w:val="24"/>
                 <w:szCs w:val="24"/>
               </w:rPr>
-              <w:t>Kindness</w:t>
+              <w:t>K</w:t>
+            </w:r>
+            <w:r>
+              <w:rPr>
+                <w:rFonts w:ascii="Times New Roman" w:hAnsi="Times New Roman" w:cs="Times New Roman"/>
+                <w:sz w:val="24"/>
+                <w:szCs w:val="24"/>
+              </w:rPr>
+              <w:t>indness</w:t>
             </w:r>
           </w:p>
         </w:tc>
@@ -14891,7 +14794,6 @@
           <w:rFonts w:ascii="Times New Roman" w:hAnsi="Times New Roman" w:cs="Times New Roman"/>
           <w:b/>
           <w:bCs/>
-          <w:noProof/>
           <w:sz w:val="24"/>
           <w:szCs w:val="24"/>
         </w:rPr>
@@ -14968,7 +14870,6 @@
         </w:rPr>
         <w:t xml:space="preserve">Output from </w:t>
       </w:r>
-      <w:proofErr w:type="spellStart"/>
       <w:r>
         <w:rPr>
           <w:rFonts w:ascii="Times New Roman" w:hAnsi="Times New Roman" w:cs="Times New Roman"/>
@@ -14977,7 +14878,6 @@
         </w:rPr>
         <w:t>pyLDAvis</w:t>
       </w:r>
-      <w:proofErr w:type="spellEnd"/>
     </w:p>
     <w:sectPr>
       <w:headerReference w:type="default" r:id="rId9"/>
@@ -15456,7 +15356,6 @@
     <w:lsdException w:name="HTML Sample" w:semiHidden="1" w:unhideWhenUsed="1"/>
     <w:lsdException w:name="HTML Typewriter" w:semiHidden="1" w:unhideWhenUsed="1"/>
     <w:lsdException w:name="HTML Variable" w:semiHidden="1" w:unhideWhenUsed="1"/>
-    <w:lsdException w:name="Normal Table" w:semiHidden="1" w:unhideWhenUsed="1"/>
     <w:lsdException w:name="annotation subject" w:semiHidden="1" w:unhideWhenUsed="1"/>
     <w:lsdException w:name="No List" w:semiHidden="1" w:unhideWhenUsed="1"/>
     <w:lsdException w:name="Outline List 1" w:semiHidden="1" w:unhideWhenUsed="1"/>
@@ -15503,10 +15402,8 @@
     <w:lsdException w:name="Table Subtle 2" w:semiHidden="1" w:unhideWhenUsed="1"/>
     <w:lsdException w:name="Table Web 1" w:semiHidden="1" w:unhideWhenUsed="1"/>
     <w:lsdException w:name="Table Web 2" w:semiHidden="1" w:unhideWhenUsed="1"/>
-    <w:lsdException w:name="Table Web 3" w:semiHidden="1" w:unhideWhenUsed="1"/>
     <w:lsdException w:name="Balloon Text" w:semiHidden="1" w:unhideWhenUsed="1"/>
     <w:lsdException w:name="Table Grid" w:uiPriority="39"/>
-    <w:lsdException w:name="Table Theme" w:semiHidden="1" w:unhideWhenUsed="1"/>
     <w:lsdException w:name="Placeholder Text" w:semiHidden="1"/>
     <w:lsdException w:name="No Spacing" w:uiPriority="1" w:qFormat="1"/>
     <w:lsdException w:name="Light Shading" w:uiPriority="60"/>
@@ -15736,7 +15633,6 @@
   <w:style w:type="character" w:default="1" w:styleId="DefaultParagraphFont">
     <w:name w:val="Default Paragraph Font"/>
     <w:uiPriority w:val="1"/>
-    <w:semiHidden/>
     <w:unhideWhenUsed/>
   </w:style>
   <w:style w:type="table" w:default="1" w:styleId="TableNormal">
@@ -16126,7 +16022,7 @@
 </file>
 
 <file path=customXml/itemProps1.xml><?xml version="1.0" encoding="utf-8"?>
-<ds:datastoreItem xmlns:ds="http://schemas.openxmlformats.org/officeDocument/2006/customXml" ds:itemID="{B79B2851-6779-4D64-9209-C0F9A64777F1}">
+<ds:datastoreItem xmlns:ds="http://schemas.openxmlformats.org/officeDocument/2006/customXml" ds:itemID="{FBF78BDF-18C9-4C0B-9DB7-CE0E3AE50481}">
   <ds:schemaRefs>
     <ds:schemaRef ds:uri="http://schemas.openxmlformats.org/officeDocument/2006/bibliography"/>
   </ds:schemaRefs>

</xml_diff>